<commit_message>
Agregue un comentario al archivo Programacion.docx
</commit_message>
<xml_diff>
--- a/Programacion.docx
+++ b/Programacion.docx
@@ -522,6 +522,13 @@
         </w:tc>
       </w:tr>
     </w:tbl>
+    <w:p/>
+    <w:p/>
+    <w:p>
+      <w:r>
+        <w:t>Juan la mama gratis</w:t>
+      </w:r>
+    </w:p>
     <w:p/>
     <w:sectPr>
       <w:pgSz w:w="12240" w:h="15840"/>

</xml_diff>